<commit_message>
Prepared dataset by removing null fields.
</commit_message>
<xml_diff>
--- a/Big Data Coursework Liam Noonan S1512127.docx
+++ b/Big Data Coursework Liam Noonan S1512127.docx
@@ -92,6 +92,84 @@
       </w:r>
     </w:p>
     <w:p>
+      <w:r>
+        <w:t>The provided dataset</w:t>
+      </w:r>
+      <w:r>
+        <w:t xml:space="preserve"> </w:t>
+      </w:r>
+      <w:r>
+        <w:t>contains 400</w:t>
+      </w:r>
+      <w:r>
+        <w:t xml:space="preserve"> medical records</w:t>
+      </w:r>
+      <w:r>
+        <w:t>, each with 2</w:t>
+      </w:r>
+      <w:r>
+        <w:t>5</w:t>
+      </w:r>
+      <w:r>
+        <w:t xml:space="preserve"> </w:t>
+      </w:r>
+      <w:r>
+        <w:t xml:space="preserve">values </w:t>
+      </w:r>
+      <w:r>
+        <w:t>pertaining to</w:t>
+      </w:r>
+      <w:r>
+        <w:t xml:space="preserve"> patient information such as their age, blood pressure and blood sugar levels </w:t>
+      </w:r>
+      <w:r>
+        <w:t xml:space="preserve">etc </w:t>
+      </w:r>
+      <w:r>
+        <w:t xml:space="preserve">and finally </w:t>
+      </w:r>
+      <w:proofErr w:type="gramStart"/>
+      <w:r>
+        <w:t>whether or not</w:t>
+      </w:r>
+      <w:proofErr w:type="gramEnd"/>
+      <w:r>
+        <w:t xml:space="preserve"> the patient has Chronic Kidney Disease. Presumably the purpose of this investigation is to determine </w:t>
+      </w:r>
+      <w:r>
+        <w:t>if</w:t>
+      </w:r>
+      <w:r>
+        <w:t xml:space="preserve"> there is a relationship between any of these data points and the likelihood of a patient having Chronic Kidney Disease. </w:t>
+      </w:r>
+      <w:r>
+        <w:t>11 of the values are Boolean with the remaining 1</w:t>
+      </w:r>
+      <w:r>
+        <w:t>4</w:t>
+      </w:r>
+      <w:r>
+        <w:t xml:space="preserve"> being numeric. </w:t>
+      </w:r>
+    </w:p>
+    <w:p>
+      <w:r>
+        <w:t xml:space="preserve">Removing rows </w:t>
+      </w:r>
+      <w:r>
+        <w:t xml:space="preserve">that are </w:t>
+      </w:r>
+      <w:r>
+        <w:t xml:space="preserve">missing values leaves 156 data points, a reduction from the original 400. </w:t>
+      </w:r>
+      <w:r>
+        <w:t xml:space="preserve">Based on this remaining data, </w:t>
+      </w:r>
+      <w:r>
+        <w:t xml:space="preserve">more records are classed as not having CKD than those who do have it. This varies from the original unfiltered dataset which showed a larger number of patients with CKD. </w:t>
+      </w:r>
+    </w:p>
+    <w:p>
       <w:pPr>
         <w:pStyle w:val="Heading1"/>
       </w:pPr>
@@ -116,8 +194,17 @@
       </w:r>
     </w:p>
     <w:p>
+      <w:r>
+        <w:t xml:space="preserve">Before getting rid of nulls 237/400 had </w:t>
+      </w:r>
+      <w:r>
+        <w:t>CKD</w:t>
+      </w:r>
       <w:bookmarkStart w:id="0" w:name="_GoBack"/>
       <w:bookmarkEnd w:id="0"/>
+      <w:r>
+        <w:t>, after nulls 114/156 did not meaning getting rid of nulls fucked the data set. The rest of the values stayed quite similar.</w:t>
+      </w:r>
     </w:p>
     <w:sectPr>
       <w:pgSz w:w="11906" w:h="16838"/>

</xml_diff>